<commit_message>
Created final directory structure for front-end dashboard assets; consolidated css etc.
</commit_message>
<xml_diff>
--- a/Margaret/Project Docs/shortdemoscript.docx
+++ b/Margaret/Project Docs/shortdemoscript.docx
@@ -155,7 +155,34 @@
         </w:numPr>
       </w:pPr>
       <w:r>
-        <w:t xml:space="preserve">And if we want to understand more about how destructive these fire years have been, we can look at Destruction Metrics by Year and see that the largest numbers of fatalities and structures destroyed (by far, point out the increasing scale on the y axis). </w:t>
+        <w:t>And if we want to understand more about how destructive these fire years have been, we can look at Destruction Metrics by Year and see that the</w:t>
+      </w:r>
+      <w:r>
+        <w:t xml:space="preserve"> numbers of fatalities, structures destroyed and damaged has definitely increased over the time period…..with the</w:t>
+      </w:r>
+      <w:r>
+        <w:t xml:space="preserve"> largest numbers of fatalities and structures destroyed</w:t>
+      </w:r>
+      <w:r>
+        <w:t xml:space="preserve">, </w:t>
+      </w:r>
+      <w:r>
+        <w:t>by far,</w:t>
+      </w:r>
+      <w:r>
+        <w:t xml:space="preserve"> </w:t>
+      </w:r>
+      <w:r>
+        <w:t>in 2018</w:t>
+      </w:r>
+      <w:r>
+        <w:t xml:space="preserve"> </w:t>
+      </w:r>
+      <w:r>
+        <w:t>(</w:t>
+      </w:r>
+      <w:r>
+        <w:t xml:space="preserve">point out the increasing scale on the y axis). </w:t>
       </w:r>
     </w:p>
     <w:p>
@@ -198,7 +225,15 @@
         <w:t xml:space="preserve"> we just happen to have a handy Wildfire Map on the dashboard where we can view wildfires by the year and see their size by color. If we</w:t>
       </w:r>
       <w:r>
-        <w:t xml:space="preserve"> navigate over to Butte County in 2018 we can see that was the Camp Fire, which as you all may remember was the deadliest and most destructive wildfire in California’s history, and the most expensive natural disaster in the world in 2018 in terms of insured losses. This was </w:t>
+        <w:t xml:space="preserve"> navigate over to Butte County in </w:t>
+      </w:r>
+      <w:proofErr w:type="gramStart"/>
+      <w:r>
+        <w:t>2018</w:t>
+      </w:r>
+      <w:proofErr w:type="gramEnd"/>
+      <w:r>
+        <w:t xml:space="preserve"> we can see that was the Camp Fire, which as you all may remember was the deadliest and most destructive wildfire in California’s history, and the most expensive natural disaster in the world in 2018 in terms of insured losses. This was </w:t>
       </w:r>
       <w:r>
         <w:t>the fire that almost completely destroyed the tow</w:t>

</xml_diff>